<commit_message>
Update resume and saved pdf version
</commit_message>
<xml_diff>
--- a/assets/resume/Mohamed Bakr Resume v2.docx
+++ b/assets/resume/Mohamed Bakr Resume v2.docx
@@ -540,7 +540,13 @@
         </w:rPr>
       </w:pPr>
       <w:r>
-        <w:t>Strategic data scientist with 20+ years of cross-functional experience in internal audit, FP&amp;A, and risk management. Certified Internal Auditor (CIA) and Certified Fraud Examiner (CFE), currently completing a Master of Information and Data Science at UC Berkeley. Specialize in translating business questions into data-driven solutions using Python, SQL, ML, and cloud platforms. Proven ability to uncover insights, streamline operations, and support executive decision-making through advanced analytics and automation.</w:t>
+        <w:t>Strategic data scientist with 20+ years of cross-functional experience in internal audit, FP&amp;A, and risk management. Certified Internal Auditor (CIA) and Certified Fraud Examiner (CFE), comple</w:t>
+      </w:r>
+      <w:r>
+        <w:t>ted</w:t>
+      </w:r>
+      <w:r>
+        <w:t xml:space="preserve"> a Master of Information and Data Science at UC Berkeley. Specialize in translating business questions into data-driven solutions using Python, SQL, ML, and cloud platforms. Proven ability to uncover insights, streamline operations, and support executive decision-making through advanced analytics and automation.</w:t>
       </w:r>
     </w:p>
     <w:tbl>
@@ -837,7 +843,10 @@
               <w:t xml:space="preserve"> </w:t>
             </w:r>
             <w:r>
-              <w:t>for Data and Analysis, Fundamentals of Data Engineering, Applied Machine Learning, Statistical Methods for Discrete Response, Time Series, and Panel Data</w:t>
+              <w:t xml:space="preserve">for Data and Analysis, Fundamentals of Data </w:t>
+            </w:r>
+            <w:r>
+              <w:t>Engineering, Applied Machine Learning, Statistical Methods for Discrete Response, Time Series, and Panel Data</w:t>
             </w:r>
             <w:r>
               <w:t xml:space="preserve">, </w:t>

</xml_diff>